<commit_message>
trpp pr2 done and presented
</commit_message>
<xml_diff>
--- a/2. Studienjahr/4-Semester/TRPP/ПР2/ПР2-Московка-АА-ИКБО-20-19.docx
+++ b/2. Studienjahr/4-Semester/TRPP/ПР2/ПР2-Московка-АА-ИКБО-20-19.docx
@@ -1322,19 +1322,11 @@
         </w:rPr>
         <w:t xml:space="preserve"> </w:t>
       </w:r>
-      <w:proofErr w:type="spellStart"/>
-      <w:r>
-        <w:rPr>
-          <w:sz w:val="28"/>
-        </w:rPr>
-        <w:t>build.gradle</w:t>
-      </w:r>
-      <w:proofErr w:type="spellEnd"/>
-      <w:r>
-        <w:rPr>
-          <w:sz w:val="28"/>
-        </w:rPr>
-        <w:t>,</w:t>
+      <w:r>
+        <w:rPr>
+          <w:sz w:val="28"/>
+        </w:rPr>
+        <w:t>build.gradle,</w:t>
       </w:r>
       <w:r>
         <w:rPr>
@@ -1416,6 +1408,7 @@
       </w:pPr>
       <w:r>
         <w:rPr>
+          <w:noProof/>
           <w:sz w:val="28"/>
         </w:rPr>
         <w:drawing>
@@ -1542,6 +1535,9 @@
         <w:jc w:val="center"/>
       </w:pPr>
       <w:r>
+        <w:rPr>
+          <w:noProof/>
+        </w:rPr>
         <w:drawing>
           <wp:inline distT="0" distB="0" distL="0" distR="0" wp14:anchorId="6BF443FE" wp14:editId="4F7179BE">
             <wp:extent cx="5648325" cy="2290800"/>
@@ -1614,6 +1610,9 @@
         <w:jc w:val="center"/>
       </w:pPr>
       <w:r>
+        <w:rPr>
+          <w:noProof/>
+        </w:rPr>
         <w:lastRenderedPageBreak/>
         <w:drawing>
           <wp:inline distT="0" distB="0" distL="0" distR="0" wp14:anchorId="2D666AAE" wp14:editId="6AF6EEBC">
@@ -2054,6 +2053,7 @@
       </w:pPr>
       <w:r>
         <w:rPr>
+          <w:noProof/>
           <w:sz w:val="28"/>
         </w:rPr>
         <w:drawing>
@@ -2154,6 +2154,7 @@
       </w:pPr>
       <w:r>
         <w:rPr>
+          <w:noProof/>
           <w:sz w:val="18"/>
         </w:rPr>
         <w:lastRenderedPageBreak/>
@@ -2308,35 +2309,7 @@
         <w:rPr>
           <w:sz w:val="28"/>
         </w:rPr>
-        <w:t xml:space="preserve">Собрать </w:t>
-      </w:r>
-      <w:proofErr w:type="spellStart"/>
-      <w:r>
-        <w:rPr>
-          <w:sz w:val="28"/>
-        </w:rPr>
-        <w:t>jar</w:t>
-      </w:r>
-      <w:proofErr w:type="spellEnd"/>
-      <w:r>
-        <w:rPr>
-          <w:sz w:val="28"/>
-        </w:rPr>
-        <w:t xml:space="preserve"> со всеми зависимостями (так называемый </w:t>
-      </w:r>
-      <w:proofErr w:type="spellStart"/>
-      <w:r>
-        <w:rPr>
-          <w:sz w:val="28"/>
-        </w:rPr>
-        <w:t>UberJar</w:t>
-      </w:r>
-      <w:proofErr w:type="spellEnd"/>
-      <w:r>
-        <w:rPr>
-          <w:sz w:val="28"/>
-        </w:rPr>
-        <w:t>), после</w:t>
+        <w:t>Собрать jar со всеми зависимостями (так называемый UberJar), после</w:t>
       </w:r>
       <w:r>
         <w:rPr>
@@ -2377,6 +2350,7 @@
       </w:pPr>
       <w:r>
         <w:rPr>
+          <w:noProof/>
           <w:sz w:val="20"/>
         </w:rPr>
         <w:drawing>
@@ -2468,11 +2442,9 @@
         </w:rPr>
         <w:t xml:space="preserve"> </w:t>
       </w:r>
-      <w:proofErr w:type="spellStart"/>
       <w:r>
         <w:t>UberJar</w:t>
       </w:r>
-      <w:proofErr w:type="spellEnd"/>
     </w:p>
     <w:p>
       <w:pPr>
@@ -2623,6 +2595,7 @@
       </w:pPr>
       <w:r>
         <w:rPr>
+          <w:noProof/>
           <w:sz w:val="20"/>
         </w:rPr>
         <w:drawing>
@@ -2839,6 +2812,7 @@
       </w:pPr>
       <w:r>
         <w:rPr>
+          <w:noProof/>
           <w:sz w:val="20"/>
         </w:rPr>
         <w:drawing>
@@ -2985,14 +2959,12 @@
         </w:rPr>
         <w:t xml:space="preserve"> </w:t>
       </w:r>
-      <w:proofErr w:type="spellStart"/>
       <w:r>
         <w:rPr>
           <w:sz w:val="28"/>
         </w:rPr>
         <w:t>shadowJar</w:t>
       </w:r>
-      <w:proofErr w:type="spellEnd"/>
       <w:r>
         <w:rPr>
           <w:spacing w:val="-4"/>
@@ -3026,19 +2998,11 @@
         </w:rPr>
         <w:t xml:space="preserve"> </w:t>
       </w:r>
-      <w:proofErr w:type="spellStart"/>
-      <w:r>
-        <w:rPr>
-          <w:sz w:val="28"/>
-        </w:rPr>
-        <w:t>jar</w:t>
-      </w:r>
-      <w:proofErr w:type="spellEnd"/>
-      <w:r>
-        <w:rPr>
-          <w:sz w:val="28"/>
-        </w:rPr>
-        <w:t>-файлу</w:t>
+      <w:r>
+        <w:rPr>
+          <w:sz w:val="28"/>
+        </w:rPr>
+        <w:t>jar-файлу</w:t>
       </w:r>
       <w:r>
         <w:rPr>
@@ -3081,6 +3045,7 @@
       </w:pPr>
       <w:r>
         <w:rPr>
+          <w:noProof/>
           <w:sz w:val="28"/>
         </w:rPr>
         <w:drawing>
@@ -3173,11 +3138,9 @@
         </w:rPr>
         <w:t xml:space="preserve"> </w:t>
       </w:r>
-      <w:proofErr w:type="spellStart"/>
       <w:r>
         <w:t>shadowJar</w:t>
       </w:r>
-      <w:proofErr w:type="spellEnd"/>
     </w:p>
     <w:p>
       <w:pPr>
@@ -3230,19 +3193,11 @@
         </w:rPr>
         <w:t xml:space="preserve"> </w:t>
       </w:r>
-      <w:proofErr w:type="spellStart"/>
-      <w:r>
-        <w:rPr>
-          <w:sz w:val="28"/>
-        </w:rPr>
-        <w:t>checkstyleMain</w:t>
-      </w:r>
-      <w:proofErr w:type="spellEnd"/>
-      <w:r>
-        <w:rPr>
-          <w:sz w:val="28"/>
-        </w:rPr>
-        <w:t>.</w:t>
+      <w:r>
+        <w:rPr>
+          <w:sz w:val="28"/>
+        </w:rPr>
+        <w:t>checkstyleMain.</w:t>
       </w:r>
       <w:r>
         <w:rPr>
@@ -3334,6 +3289,9 @@
         <w:ind w:rightChars="567" w:right="1247"/>
       </w:pPr>
       <w:r>
+        <w:rPr>
+          <w:noProof/>
+        </w:rPr>
         <w:drawing>
           <wp:inline distT="0" distB="0" distL="0" distR="0" wp14:anchorId="2F784BDE" wp14:editId="6491497E">
             <wp:extent cx="6203950" cy="3179450"/>
@@ -3411,6 +3369,7 @@
       </w:pPr>
       <w:r>
         <w:rPr>
+          <w:noProof/>
           <w:sz w:val="20"/>
         </w:rPr>
         <w:lastRenderedPageBreak/>
@@ -3518,6 +3477,7 @@
       </w:pPr>
       <w:r>
         <w:rPr>
+          <w:noProof/>
           <w:sz w:val="20"/>
         </w:rPr>
         <w:drawing>
@@ -3608,6 +3568,9 @@
         <w:jc w:val="center"/>
       </w:pPr>
       <w:r>
+        <w:rPr>
+          <w:noProof/>
+        </w:rPr>
         <w:drawing>
           <wp:inline distT="0" distB="0" distL="0" distR="0" wp14:anchorId="70B22687" wp14:editId="7D7CFBAE">
             <wp:extent cx="4982270" cy="2543530"/>
@@ -3669,14 +3632,12 @@
       <w:r>
         <w:t xml:space="preserve">выполнения </w:t>
       </w:r>
-      <w:proofErr w:type="spellStart"/>
       <w:r>
         <w:rPr>
           <w:lang w:val="en-US"/>
         </w:rPr>
         <w:t>checkstyleMain</w:t>
       </w:r>
-      <w:proofErr w:type="spellEnd"/>
       <w:r>
         <w:t xml:space="preserve"> после изменений</w:t>
       </w:r>
@@ -3747,23 +3708,58 @@
           <w:sz w:val="28"/>
           <w:szCs w:val="28"/>
         </w:rPr>
-        <w:t xml:space="preserve">Что такое </w:t>
-      </w:r>
-      <w:proofErr w:type="spellStart"/>
-      <w:r>
+        <w:t>Что такое checkstyle?</w:t>
+      </w:r>
+    </w:p>
+    <w:p>
+      <w:pPr>
+        <w:pStyle w:val="a5"/>
+        <w:tabs>
+          <w:tab w:val="left" w:pos="922"/>
+        </w:tabs>
+        <w:spacing w:line="360" w:lineRule="auto"/>
+        <w:ind w:left="720" w:rightChars="567" w:right="1247" w:firstLine="0"/>
+        <w:jc w:val="both"/>
         <w:rPr>
           <w:sz w:val="28"/>
           <w:szCs w:val="28"/>
         </w:rPr>
-        <w:t>checkstyle</w:t>
-      </w:r>
-      <w:proofErr w:type="spellEnd"/>
+      </w:pPr>
       <w:r>
         <w:rPr>
           <w:sz w:val="28"/>
           <w:szCs w:val="28"/>
         </w:rPr>
-        <w:t xml:space="preserve">? Проверка на ошибки оформления </w:t>
+        <w:t xml:space="preserve"> </w:t>
+      </w:r>
+      <w:r>
+        <w:rPr>
+          <w:sz w:val="28"/>
+          <w:szCs w:val="28"/>
+          <w:lang w:val="en-US"/>
+        </w:rPr>
+        <w:t xml:space="preserve">Checkstyle – </w:t>
+      </w:r>
+      <w:r>
+        <w:rPr>
+          <w:sz w:val="28"/>
+          <w:szCs w:val="28"/>
+        </w:rPr>
+        <w:t>это п</w:t>
+      </w:r>
+      <w:r>
+        <w:rPr>
+          <w:sz w:val="28"/>
+          <w:szCs w:val="28"/>
+        </w:rPr>
+        <w:t xml:space="preserve">роверка на ошибки оформления </w:t>
+      </w:r>
+      <w:r>
+        <w:rPr>
+          <w:sz w:val="28"/>
+          <w:szCs w:val="28"/>
+        </w:rPr>
+        <w:t>кода</w:t>
       </w:r>
     </w:p>
     <w:p>
@@ -3786,71 +3782,26 @@
           <w:sz w:val="28"/>
           <w:szCs w:val="28"/>
         </w:rPr>
-        <w:t xml:space="preserve">Что такое </w:t>
-      </w:r>
-      <w:proofErr w:type="spellStart"/>
-      <w:r>
+        <w:t xml:space="preserve">Что такое Lombok? </w:t>
+      </w:r>
+    </w:p>
+    <w:p>
+      <w:pPr>
+        <w:pStyle w:val="a5"/>
+        <w:spacing w:line="360" w:lineRule="auto"/>
+        <w:ind w:left="720" w:rightChars="567" w:right="1247" w:firstLine="0"/>
+        <w:jc w:val="both"/>
         <w:rPr>
           <w:sz w:val="28"/>
           <w:szCs w:val="28"/>
         </w:rPr>
-        <w:t>Lombok</w:t>
-      </w:r>
-      <w:proofErr w:type="spellEnd"/>
+      </w:pPr>
       <w:r>
         <w:rPr>
           <w:sz w:val="28"/>
           <w:szCs w:val="28"/>
         </w:rPr>
-        <w:t xml:space="preserve">? </w:t>
-      </w:r>
-      <w:proofErr w:type="spellStart"/>
-      <w:r>
-        <w:rPr>
-          <w:sz w:val="28"/>
-          <w:szCs w:val="28"/>
-        </w:rPr>
-        <w:t>Lombok</w:t>
-      </w:r>
-      <w:proofErr w:type="spellEnd"/>
-      <w:r>
-        <w:rPr>
-          <w:sz w:val="28"/>
-          <w:szCs w:val="28"/>
-        </w:rPr>
-        <w:t xml:space="preserve"> — проект по добавлению дополнительной функциональности в </w:t>
-      </w:r>
-      <w:proofErr w:type="spellStart"/>
-      <w:r>
-        <w:rPr>
-          <w:sz w:val="28"/>
-          <w:szCs w:val="28"/>
-        </w:rPr>
-        <w:t>Java</w:t>
-      </w:r>
-      <w:proofErr w:type="spellEnd"/>
-      <w:r>
-        <w:rPr>
-          <w:sz w:val="28"/>
-          <w:szCs w:val="28"/>
-        </w:rPr>
-        <w:t xml:space="preserve"> c помощью изменения исходного кода перед </w:t>
-      </w:r>
-      <w:proofErr w:type="spellStart"/>
-      <w:r>
-        <w:rPr>
-          <w:sz w:val="28"/>
-          <w:szCs w:val="28"/>
-        </w:rPr>
-        <w:t>Java</w:t>
-      </w:r>
-      <w:proofErr w:type="spellEnd"/>
-      <w:r>
-        <w:rPr>
-          <w:sz w:val="28"/>
-          <w:szCs w:val="28"/>
-        </w:rPr>
-        <w:t xml:space="preserve"> компиляцией.</w:t>
+        <w:t>Lombok — проект по добавлению дополнительной функциональности в Java c помощью изменения исходного кода перед Java компиляцией.</w:t>
       </w:r>
     </w:p>
     <w:p>
@@ -3883,35 +3834,24 @@
         </w:rPr>
         <w:t xml:space="preserve">Postman? </w:t>
       </w:r>
-      <w:proofErr w:type="spellStart"/>
-      <w:r>
+    </w:p>
+    <w:p>
+      <w:pPr>
+        <w:pStyle w:val="a5"/>
+        <w:spacing w:line="360" w:lineRule="auto"/>
+        <w:ind w:left="720" w:rightChars="567" w:right="1247" w:firstLine="0"/>
+        <w:jc w:val="both"/>
         <w:rPr>
           <w:sz w:val="28"/>
           <w:szCs w:val="28"/>
         </w:rPr>
-        <w:t>Postman</w:t>
-      </w:r>
-      <w:proofErr w:type="spellEnd"/>
+      </w:pPr>
       <w:r>
         <w:rPr>
           <w:sz w:val="28"/>
           <w:szCs w:val="28"/>
         </w:rPr>
-        <w:t xml:space="preserve"> </w:t>
-      </w:r>
-      <w:r>
-        <w:rPr>
-          <w:sz w:val="28"/>
-          <w:szCs w:val="28"/>
-        </w:rPr>
-        <w:t>— это</w:t>
-      </w:r>
-      <w:r>
-        <w:rPr>
-          <w:sz w:val="28"/>
-          <w:szCs w:val="28"/>
-        </w:rPr>
-        <w:t xml:space="preserve"> очень популярная среди разработчиков программа для тестирования работы различных API или просто отправки POST и GET запросов на сервер.</w:t>
+        <w:t>Postman — это очень популярная среди разработчиков программа для тестирования работы различных API или просто отправки POST и GET запросов на сервер.</w:t>
       </w:r>
     </w:p>
     <w:p>
@@ -3934,215 +3874,40 @@
           <w:sz w:val="28"/>
           <w:szCs w:val="28"/>
         </w:rPr>
-        <w:t xml:space="preserve">Что такое </w:t>
-      </w:r>
-      <w:proofErr w:type="spellStart"/>
-      <w:r>
+        <w:t xml:space="preserve">Что такое UberJar? При помощи какой задачи его собрать? </w:t>
+      </w:r>
+    </w:p>
+    <w:p>
+      <w:pPr>
+        <w:pStyle w:val="a5"/>
+        <w:spacing w:line="360" w:lineRule="auto"/>
+        <w:ind w:left="720" w:rightChars="567" w:right="1247" w:firstLine="0"/>
+        <w:jc w:val="both"/>
         <w:rPr>
           <w:sz w:val="28"/>
           <w:szCs w:val="28"/>
         </w:rPr>
-        <w:t>UberJar</w:t>
-      </w:r>
-      <w:proofErr w:type="spellEnd"/>
+      </w:pPr>
       <w:r>
         <w:rPr>
           <w:sz w:val="28"/>
           <w:szCs w:val="28"/>
         </w:rPr>
-        <w:t xml:space="preserve">? При помощи какой задачи его собрать? </w:t>
-      </w:r>
-      <w:proofErr w:type="spellStart"/>
+        <w:t xml:space="preserve">UberJAR </w:t>
+      </w:r>
       <w:r>
         <w:rPr>
           <w:sz w:val="28"/>
           <w:szCs w:val="28"/>
         </w:rPr>
-        <w:t>UberJAR</w:t>
-      </w:r>
-      <w:proofErr w:type="spellEnd"/>
+        <w:t>— это</w:t>
+      </w:r>
       <w:r>
         <w:rPr>
           <w:sz w:val="28"/>
           <w:szCs w:val="28"/>
         </w:rPr>
-        <w:t xml:space="preserve"> </w:t>
-      </w:r>
-      <w:proofErr w:type="gramStart"/>
-      <w:r>
-        <w:rPr>
-          <w:sz w:val="28"/>
-          <w:szCs w:val="28"/>
-        </w:rPr>
-        <w:t>- это</w:t>
-      </w:r>
-      <w:proofErr w:type="gramEnd"/>
-      <w:r>
-        <w:rPr>
-          <w:sz w:val="28"/>
-          <w:szCs w:val="28"/>
-        </w:rPr>
-        <w:t xml:space="preserve"> простейший способ запустить приложение CUBA в режиме эксплуатации. Вы собираете единый </w:t>
-      </w:r>
-      <w:proofErr w:type="spellStart"/>
-      <w:r>
-        <w:rPr>
-          <w:sz w:val="28"/>
-          <w:szCs w:val="28"/>
-        </w:rPr>
-        <w:t>all-in-one</w:t>
-      </w:r>
-      <w:proofErr w:type="spellEnd"/>
-      <w:r>
-        <w:rPr>
-          <w:sz w:val="28"/>
-          <w:szCs w:val="28"/>
-        </w:rPr>
-        <w:t xml:space="preserve"> JAR-файл с помощью задачи </w:t>
-      </w:r>
-      <w:proofErr w:type="spellStart"/>
-      <w:r>
-        <w:rPr>
-          <w:sz w:val="28"/>
-          <w:szCs w:val="28"/>
-        </w:rPr>
-        <w:t>Gradle</w:t>
-      </w:r>
-      <w:proofErr w:type="spellEnd"/>
-      <w:r>
-        <w:rPr>
-          <w:sz w:val="28"/>
-          <w:szCs w:val="28"/>
-        </w:rPr>
-        <w:t xml:space="preserve"> </w:t>
-      </w:r>
-      <w:proofErr w:type="spellStart"/>
-      <w:r>
-        <w:rPr>
-          <w:sz w:val="28"/>
-          <w:szCs w:val="28"/>
-        </w:rPr>
-        <w:t>buildUberJar</w:t>
-      </w:r>
-      <w:proofErr w:type="spellEnd"/>
-      <w:r>
-        <w:rPr>
-          <w:sz w:val="28"/>
-          <w:szCs w:val="28"/>
-        </w:rPr>
-        <w:t xml:space="preserve"> (см. также вкладку </w:t>
-      </w:r>
-      <w:proofErr w:type="spellStart"/>
-      <w:r>
-        <w:rPr>
-          <w:sz w:val="28"/>
-          <w:szCs w:val="28"/>
-        </w:rPr>
-        <w:t>Deployment</w:t>
-      </w:r>
-      <w:proofErr w:type="spellEnd"/>
-      <w:r>
-        <w:rPr>
-          <w:sz w:val="28"/>
-          <w:szCs w:val="28"/>
-        </w:rPr>
-        <w:t xml:space="preserve"> &gt; </w:t>
-      </w:r>
-      <w:proofErr w:type="spellStart"/>
-      <w:r>
-        <w:rPr>
-          <w:sz w:val="28"/>
-          <w:szCs w:val="28"/>
-        </w:rPr>
-        <w:t>UberJAR</w:t>
-      </w:r>
-      <w:proofErr w:type="spellEnd"/>
-      <w:r>
-        <w:rPr>
-          <w:sz w:val="28"/>
-          <w:szCs w:val="28"/>
-        </w:rPr>
-        <w:t xml:space="preserve"> </w:t>
-      </w:r>
-      <w:proofErr w:type="spellStart"/>
-      <w:r>
-        <w:rPr>
-          <w:sz w:val="28"/>
-          <w:szCs w:val="28"/>
-        </w:rPr>
-        <w:t>Settings</w:t>
-      </w:r>
-      <w:proofErr w:type="spellEnd"/>
-      <w:r>
-        <w:rPr>
-          <w:sz w:val="28"/>
-          <w:szCs w:val="28"/>
-        </w:rPr>
-        <w:t xml:space="preserve"> в </w:t>
-      </w:r>
-      <w:proofErr w:type="spellStart"/>
-      <w:r>
-        <w:rPr>
-          <w:sz w:val="28"/>
-          <w:szCs w:val="28"/>
-        </w:rPr>
-        <w:t>Studio</w:t>
-      </w:r>
-      <w:proofErr w:type="spellEnd"/>
-      <w:r>
-        <w:rPr>
-          <w:sz w:val="28"/>
-          <w:szCs w:val="28"/>
-        </w:rPr>
-        <w:t xml:space="preserve">) и запускаете приложение из командной строки, используя команду </w:t>
-      </w:r>
-      <w:proofErr w:type="spellStart"/>
-      <w:r>
-        <w:rPr>
-          <w:sz w:val="28"/>
-          <w:szCs w:val="28"/>
-        </w:rPr>
-        <w:t>java</w:t>
-      </w:r>
-      <w:proofErr w:type="spellEnd"/>
-      <w:r>
-        <w:rPr>
-          <w:sz w:val="28"/>
-          <w:szCs w:val="28"/>
-        </w:rPr>
-        <w:t xml:space="preserve">: </w:t>
-      </w:r>
-      <w:proofErr w:type="spellStart"/>
-      <w:r>
-        <w:rPr>
-          <w:sz w:val="28"/>
-          <w:szCs w:val="28"/>
-        </w:rPr>
-        <w:t>java</w:t>
-      </w:r>
-      <w:proofErr w:type="spellEnd"/>
-      <w:r>
-        <w:rPr>
-          <w:sz w:val="28"/>
-          <w:szCs w:val="28"/>
-        </w:rPr>
-        <w:t xml:space="preserve"> -</w:t>
-      </w:r>
-      <w:proofErr w:type="spellStart"/>
-      <w:r>
-        <w:rPr>
-          <w:sz w:val="28"/>
-          <w:szCs w:val="28"/>
-        </w:rPr>
-        <w:t>jar</w:t>
-      </w:r>
-      <w:proofErr w:type="spellEnd"/>
-      <w:r>
-        <w:rPr>
-          <w:sz w:val="28"/>
-          <w:szCs w:val="28"/>
-        </w:rPr>
-        <w:t xml:space="preserve"> app.jar.</w:t>
+        <w:t xml:space="preserve"> простейший способ запустить приложение CUBA в режиме эксплуатации. Вы собираете единый all-in-one JAR-файл с помощью задачи Gradle buildUberJar (см. также вкладку Deployment &gt; UberJAR Settings в Studio) и запускаете приложение из командной строки, используя команду java: java -jar app.jar.</w:t>
       </w:r>
     </w:p>
     <w:p>
@@ -4165,135 +3930,26 @@
           <w:sz w:val="28"/>
           <w:szCs w:val="28"/>
         </w:rPr>
-        <w:t xml:space="preserve">Что такое </w:t>
-      </w:r>
-      <w:proofErr w:type="spellStart"/>
-      <w:r>
+        <w:t xml:space="preserve">Что такое gradle? </w:t>
+      </w:r>
+    </w:p>
+    <w:p>
+      <w:pPr>
+        <w:pStyle w:val="a5"/>
+        <w:spacing w:line="360" w:lineRule="auto"/>
+        <w:ind w:left="720" w:rightChars="567" w:right="1247" w:firstLine="0"/>
+        <w:jc w:val="both"/>
         <w:rPr>
           <w:sz w:val="28"/>
           <w:szCs w:val="28"/>
         </w:rPr>
-        <w:t>gradle</w:t>
-      </w:r>
-      <w:proofErr w:type="spellEnd"/>
+      </w:pPr>
       <w:r>
         <w:rPr>
           <w:sz w:val="28"/>
           <w:szCs w:val="28"/>
         </w:rPr>
-        <w:t xml:space="preserve">? </w:t>
-      </w:r>
-      <w:proofErr w:type="spellStart"/>
-      <w:r>
-        <w:rPr>
-          <w:sz w:val="28"/>
-          <w:szCs w:val="28"/>
-        </w:rPr>
-        <w:t>Gradle</w:t>
-      </w:r>
-      <w:proofErr w:type="spellEnd"/>
-      <w:r>
-        <w:rPr>
-          <w:sz w:val="28"/>
-          <w:szCs w:val="28"/>
-        </w:rPr>
-        <w:t xml:space="preserve"> — система автоматической сборки, построенная на принципах </w:t>
-      </w:r>
-      <w:proofErr w:type="spellStart"/>
-      <w:r>
-        <w:rPr>
-          <w:sz w:val="28"/>
-          <w:szCs w:val="28"/>
-        </w:rPr>
-        <w:t>Apache</w:t>
-      </w:r>
-      <w:proofErr w:type="spellEnd"/>
-      <w:r>
-        <w:rPr>
-          <w:sz w:val="28"/>
-          <w:szCs w:val="28"/>
-        </w:rPr>
-        <w:t xml:space="preserve"> </w:t>
-      </w:r>
-      <w:proofErr w:type="spellStart"/>
-      <w:r>
-        <w:rPr>
-          <w:sz w:val="28"/>
-          <w:szCs w:val="28"/>
-        </w:rPr>
-        <w:t>Ant</w:t>
-      </w:r>
-      <w:proofErr w:type="spellEnd"/>
-      <w:r>
-        <w:rPr>
-          <w:sz w:val="28"/>
-          <w:szCs w:val="28"/>
-        </w:rPr>
-        <w:t xml:space="preserve"> и </w:t>
-      </w:r>
-      <w:proofErr w:type="spellStart"/>
-      <w:r>
-        <w:rPr>
-          <w:sz w:val="28"/>
-          <w:szCs w:val="28"/>
-        </w:rPr>
-        <w:t>Apache</w:t>
-      </w:r>
-      <w:proofErr w:type="spellEnd"/>
-      <w:r>
-        <w:rPr>
-          <w:sz w:val="28"/>
-          <w:szCs w:val="28"/>
-        </w:rPr>
-        <w:t xml:space="preserve"> </w:t>
-      </w:r>
-      <w:proofErr w:type="spellStart"/>
-      <w:r>
-        <w:rPr>
-          <w:sz w:val="28"/>
-          <w:szCs w:val="28"/>
-        </w:rPr>
-        <w:t>Maven</w:t>
-      </w:r>
-      <w:proofErr w:type="spellEnd"/>
-      <w:r>
-        <w:rPr>
-          <w:sz w:val="28"/>
-          <w:szCs w:val="28"/>
-        </w:rPr>
-        <w:t xml:space="preserve">, но предоставляющая DSL на языках </w:t>
-      </w:r>
-      <w:proofErr w:type="spellStart"/>
-      <w:r>
-        <w:rPr>
-          <w:sz w:val="28"/>
-          <w:szCs w:val="28"/>
-        </w:rPr>
-        <w:t>Groovy</w:t>
-      </w:r>
-      <w:proofErr w:type="spellEnd"/>
-      <w:r>
-        <w:rPr>
-          <w:sz w:val="28"/>
-          <w:szCs w:val="28"/>
-        </w:rPr>
-        <w:t xml:space="preserve"> и </w:t>
-      </w:r>
-      <w:proofErr w:type="spellStart"/>
-      <w:r>
-        <w:rPr>
-          <w:sz w:val="28"/>
-          <w:szCs w:val="28"/>
-        </w:rPr>
-        <w:t>Kotlin</w:t>
-      </w:r>
-      <w:proofErr w:type="spellEnd"/>
-      <w:r>
-        <w:rPr>
-          <w:sz w:val="28"/>
-          <w:szCs w:val="28"/>
-        </w:rPr>
-        <w:t xml:space="preserve"> вместо традиционной XML-образной формы представления конфигурации проекта.</w:t>
+        <w:t>Gradle — система автоматической сборки, построенная на принципах Apache Ant и Apache Maven, но предоставляющая DSL на языках Groovy и Kotlin вместо традиционной XML-образной формы представления конфигурации проекта.</w:t>
       </w:r>
     </w:p>
     <w:p>
@@ -4317,133 +3973,27 @@
           <w:sz w:val="28"/>
           <w:szCs w:val="28"/>
         </w:rPr>
-        <w:t xml:space="preserve">Как указать зависимости проекта? Зависимости прописываются в манифесте проекта в полях: </w:t>
-      </w:r>
-      <w:proofErr w:type="spellStart"/>
-      <w:r>
-        <w:rPr>
+        <w:t xml:space="preserve">Как указать зависимости проекта? </w:t>
+      </w:r>
+    </w:p>
+    <w:p>
+      <w:pPr>
+        <w:pStyle w:val="a5"/>
+        <w:spacing w:line="360" w:lineRule="auto"/>
+        <w:ind w:left="720" w:rightChars="567" w:right="1247" w:firstLine="0"/>
+        <w:jc w:val="both"/>
+        <w:rPr>
+          <w:iCs/>
           <w:sz w:val="28"/>
           <w:szCs w:val="28"/>
         </w:rPr>
-        <w:t>dependencies</w:t>
-      </w:r>
-      <w:proofErr w:type="spellEnd"/>
+      </w:pPr>
       <w:r>
         <w:rPr>
           <w:sz w:val="28"/>
           <w:szCs w:val="28"/>
         </w:rPr>
-        <w:t xml:space="preserve">, </w:t>
-      </w:r>
-      <w:proofErr w:type="spellStart"/>
-      <w:r>
-        <w:rPr>
-          <w:sz w:val="28"/>
-          <w:szCs w:val="28"/>
-        </w:rPr>
-        <w:t>devDependencies</w:t>
-      </w:r>
-      <w:proofErr w:type="spellEnd"/>
-      <w:r>
-        <w:rPr>
-          <w:sz w:val="28"/>
-          <w:szCs w:val="28"/>
-        </w:rPr>
-        <w:t xml:space="preserve">, </w:t>
-      </w:r>
-      <w:proofErr w:type="spellStart"/>
-      <w:r>
-        <w:rPr>
-          <w:sz w:val="28"/>
-          <w:szCs w:val="28"/>
-        </w:rPr>
-        <w:t>peerDependencies</w:t>
-      </w:r>
-      <w:proofErr w:type="spellEnd"/>
-      <w:r>
-        <w:rPr>
-          <w:sz w:val="28"/>
-          <w:szCs w:val="28"/>
-        </w:rPr>
-        <w:t xml:space="preserve"> или </w:t>
-      </w:r>
-      <w:proofErr w:type="spellStart"/>
-      <w:r>
-        <w:rPr>
-          <w:sz w:val="28"/>
-          <w:szCs w:val="28"/>
-        </w:rPr>
-        <w:t>optionalDependencies</w:t>
-      </w:r>
-      <w:proofErr w:type="spellEnd"/>
-      <w:r>
-        <w:rPr>
-          <w:sz w:val="28"/>
-          <w:szCs w:val="28"/>
-        </w:rPr>
-        <w:t>. Чтобы добавить новую зависимость в проект</w:t>
-      </w:r>
-      <w:r>
-        <w:rPr>
-          <w:sz w:val="28"/>
-          <w:szCs w:val="28"/>
-        </w:rPr>
-        <w:t>,</w:t>
-      </w:r>
-      <w:r>
-        <w:rPr>
-          <w:sz w:val="28"/>
-          <w:szCs w:val="28"/>
-        </w:rPr>
-        <w:t xml:space="preserve"> необходимо использовать команду: </w:t>
-      </w:r>
-      <w:proofErr w:type="spellStart"/>
-      <w:r>
-        <w:rPr>
-          <w:sz w:val="28"/>
-          <w:szCs w:val="28"/>
-        </w:rPr>
-        <w:t>npm</w:t>
-      </w:r>
-      <w:proofErr w:type="spellEnd"/>
-      <w:r>
-        <w:rPr>
-          <w:sz w:val="28"/>
-          <w:szCs w:val="28"/>
-        </w:rPr>
-        <w:t xml:space="preserve"> </w:t>
-      </w:r>
-      <w:proofErr w:type="spellStart"/>
-      <w:r>
-        <w:rPr>
-          <w:sz w:val="28"/>
-          <w:szCs w:val="28"/>
-        </w:rPr>
-        <w:t>install</w:t>
-      </w:r>
-      <w:proofErr w:type="spellEnd"/>
-      <w:r>
-        <w:rPr>
-          <w:sz w:val="28"/>
-          <w:szCs w:val="28"/>
-        </w:rPr>
-        <w:t xml:space="preserve"> или сокращенно: </w:t>
-      </w:r>
-      <w:proofErr w:type="spellStart"/>
-      <w:r>
-        <w:rPr>
-          <w:sz w:val="28"/>
-          <w:szCs w:val="28"/>
-        </w:rPr>
-        <w:t>npm</w:t>
-      </w:r>
-      <w:proofErr w:type="spellEnd"/>
-      <w:r>
-        <w:rPr>
-          <w:sz w:val="28"/>
-          <w:szCs w:val="28"/>
-        </w:rPr>
-        <w:t xml:space="preserve"> i .</w:t>
+        <w:t>Зависимости прописываются в манифесте проекта в полях: dependencies, devDependencies, peerDependencies или optionalDependencies. Чтобы добавить новую зависимость в проект, необходимо использовать команду: npm install или сокращенно: npm i.</w:t>
       </w:r>
     </w:p>
     <w:sectPr>
@@ -4484,6 +4034,7 @@
         <w:docPartUnique/>
       </w:docPartObj>
     </w:sdtPr>
+    <w:sdtEndPr/>
     <w:sdtContent>
       <w:p>
         <w:pPr>
@@ -5384,6 +4935,7 @@
     <w:lsdException w:name="HTML Sample" w:semiHidden="1" w:unhideWhenUsed="1"/>
     <w:lsdException w:name="HTML Typewriter" w:semiHidden="1" w:unhideWhenUsed="1"/>
     <w:lsdException w:name="HTML Variable" w:semiHidden="1" w:unhideWhenUsed="1"/>
+    <w:lsdException w:name="Normal Table" w:semiHidden="1" w:unhideWhenUsed="1"/>
     <w:lsdException w:name="annotation subject" w:semiHidden="1" w:unhideWhenUsed="1"/>
     <w:lsdException w:name="No List" w:semiHidden="1" w:unhideWhenUsed="1"/>
     <w:lsdException w:name="Outline List 1" w:semiHidden="1" w:unhideWhenUsed="1"/>
@@ -5430,8 +4982,10 @@
     <w:lsdException w:name="Table Subtle 2" w:semiHidden="1" w:unhideWhenUsed="1"/>
     <w:lsdException w:name="Table Web 1" w:semiHidden="1" w:unhideWhenUsed="1"/>
     <w:lsdException w:name="Table Web 2" w:semiHidden="1" w:unhideWhenUsed="1"/>
+    <w:lsdException w:name="Table Web 3" w:semiHidden="1" w:unhideWhenUsed="1"/>
     <w:lsdException w:name="Balloon Text" w:semiHidden="1" w:unhideWhenUsed="1"/>
     <w:lsdException w:name="Table Grid" w:uiPriority="39"/>
+    <w:lsdException w:name="Table Theme" w:semiHidden="1" w:unhideWhenUsed="1"/>
     <w:lsdException w:name="Placeholder Text" w:semiHidden="1"/>
     <w:lsdException w:name="No Spacing" w:uiPriority="1" w:qFormat="1"/>
     <w:lsdException w:name="Light Shading" w:uiPriority="60"/>

</xml_diff>